<commit_message>
lesson 383 - Monday
</commit_message>
<xml_diff>
--- a/english_via_skype/solutions/doc/lesson_382_Communication - positive, negative_edit.docx
+++ b/english_via_skype/solutions/doc/lesson_382_Communication - positive, negative_edit.docx
@@ -7,64 +7,24 @@
         <w:rPr>
           <w:sz w:val="32"/>
           <w:szCs w:val="32"/>
+          <w:lang w:val="en-US"/>
         </w:rPr>
       </w:pPr>
-      <w:proofErr w:type="spellStart"/>
       <w:r>
         <w:rPr>
           <w:sz w:val="32"/>
           <w:szCs w:val="32"/>
-        </w:rPr>
-        <w:t>Communication</w:t>
+          <w:lang w:val="en-US"/>
+        </w:rPr>
+        <w:t xml:space="preserve">Communication : Positive / Negative </w:t>
       </w:r>
-      <w:proofErr w:type="spellEnd"/>
-      <w:r>
-        <w:rPr>
-          <w:sz w:val="32"/>
-          <w:szCs w:val="32"/>
-        </w:rPr>
-        <w:t xml:space="preserve"> : </w:t>
-      </w:r>
-      <w:proofErr w:type="spellStart"/>
-      <w:r>
-        <w:rPr>
-          <w:sz w:val="32"/>
-          <w:szCs w:val="32"/>
-        </w:rPr>
-        <w:t>Positive</w:t>
-      </w:r>
-      <w:proofErr w:type="spellEnd"/>
-      <w:r>
-        <w:rPr>
-          <w:sz w:val="32"/>
-          <w:szCs w:val="32"/>
-        </w:rPr>
-        <w:t xml:space="preserve"> / </w:t>
-      </w:r>
-      <w:proofErr w:type="spellStart"/>
-      <w:r>
-        <w:rPr>
-          <w:sz w:val="32"/>
-          <w:szCs w:val="32"/>
-        </w:rPr>
-        <w:t>Negative</w:t>
-      </w:r>
-      <w:proofErr w:type="spellEnd"/>
-      <w:r>
-        <w:rPr>
-          <w:sz w:val="32"/>
-          <w:szCs w:val="32"/>
-        </w:rPr>
-        <w:t xml:space="preserve"> </w:t>
-      </w:r>
-      <w:bookmarkStart w:id="0" w:name="_GoBack"/>
-      <w:bookmarkEnd w:id="0"/>
     </w:p>
     <w:p>
       <w:pPr>
         <w:rPr>
           <w:sz w:val="32"/>
           <w:szCs w:val="32"/>
+          <w:lang w:val="en-US"/>
         </w:rPr>
       </w:pPr>
     </w:p>
@@ -74,114 +34,36 @@
           <w:b/>
           <w:sz w:val="32"/>
           <w:szCs w:val="32"/>
+          <w:lang w:val="en-US"/>
         </w:rPr>
       </w:pPr>
-      <w:proofErr w:type="spellStart"/>
       <w:r>
         <w:rPr>
           <w:b/>
           <w:sz w:val="32"/>
           <w:szCs w:val="32"/>
-        </w:rPr>
-        <w:t>Put</w:t>
+          <w:lang w:val="en-US"/>
+        </w:rPr>
+        <w:t xml:space="preserve">Put the following phrases according </w:t>
       </w:r>
-      <w:proofErr w:type="spellEnd"/>
+      <w:bookmarkStart w:id="0" w:name="_GoBack"/>
+      <w:bookmarkEnd w:id="0"/>
       <w:r>
         <w:rPr>
           <w:b/>
           <w:sz w:val="32"/>
           <w:szCs w:val="32"/>
-        </w:rPr>
-        <w:t xml:space="preserve"> the </w:t>
+          <w:lang w:val="en-US"/>
+        </w:rPr>
+        <w:t>to their meaning</w:t>
       </w:r>
-      <w:proofErr w:type="spellStart"/>
-      <w:r>
-        <w:rPr>
-          <w:b/>
-          <w:sz w:val="32"/>
-          <w:szCs w:val="32"/>
-        </w:rPr>
-        <w:t>following</w:t>
-      </w:r>
-      <w:proofErr w:type="spellEnd"/>
-      <w:r>
-        <w:rPr>
-          <w:b/>
-          <w:sz w:val="32"/>
-          <w:szCs w:val="32"/>
-        </w:rPr>
-        <w:t xml:space="preserve"> </w:t>
-      </w:r>
-      <w:proofErr w:type="spellStart"/>
-      <w:r>
-        <w:rPr>
-          <w:b/>
-          <w:sz w:val="32"/>
-          <w:szCs w:val="32"/>
-        </w:rPr>
-        <w:t>phrases</w:t>
-      </w:r>
-      <w:proofErr w:type="spellEnd"/>
-      <w:r>
-        <w:rPr>
-          <w:b/>
-          <w:sz w:val="32"/>
-          <w:szCs w:val="32"/>
-        </w:rPr>
-        <w:t xml:space="preserve"> </w:t>
-      </w:r>
-      <w:proofErr w:type="spellStart"/>
-      <w:r>
-        <w:rPr>
-          <w:b/>
-          <w:sz w:val="32"/>
-          <w:szCs w:val="32"/>
-        </w:rPr>
-        <w:t>according</w:t>
-      </w:r>
-      <w:proofErr w:type="spellEnd"/>
-      <w:r>
-        <w:rPr>
-          <w:b/>
-          <w:sz w:val="32"/>
-          <w:szCs w:val="32"/>
-        </w:rPr>
-        <w:t xml:space="preserve"> to </w:t>
-      </w:r>
-      <w:proofErr w:type="spellStart"/>
-      <w:r>
-        <w:rPr>
-          <w:b/>
-          <w:sz w:val="32"/>
-          <w:szCs w:val="32"/>
-        </w:rPr>
-        <w:t>their</w:t>
-      </w:r>
-      <w:proofErr w:type="spellEnd"/>
-      <w:r>
-        <w:rPr>
-          <w:b/>
-          <w:sz w:val="32"/>
-          <w:szCs w:val="32"/>
-        </w:rPr>
-        <w:t xml:space="preserve"> </w:t>
-      </w:r>
-      <w:proofErr w:type="spellStart"/>
-      <w:r>
-        <w:rPr>
-          <w:b/>
-          <w:sz w:val="32"/>
-          <w:szCs w:val="32"/>
-        </w:rPr>
-        <w:t>meaning</w:t>
-      </w:r>
-      <w:proofErr w:type="spellEnd"/>
     </w:p>
     <w:p>
       <w:pPr>
         <w:rPr>
           <w:sz w:val="32"/>
           <w:szCs w:val="32"/>
+          <w:lang w:val="en-US"/>
         </w:rPr>
       </w:pPr>
     </w:p>
@@ -190,132 +72,23 @@
         <w:rPr>
           <w:sz w:val="32"/>
           <w:szCs w:val="32"/>
+          <w:lang w:val="en-US"/>
         </w:rPr>
       </w:pPr>
       <w:r>
         <w:rPr>
           <w:sz w:val="32"/>
           <w:szCs w:val="32"/>
-        </w:rPr>
-        <w:t xml:space="preserve">flatter, </w:t>
+          <w:lang w:val="en-US"/>
+        </w:rPr>
+        <w:t xml:space="preserve">flatter, confide in, tease, reproach, rave about, sugarcoat, find fault with </w:t>
       </w:r>
       <w:proofErr w:type="spellStart"/>
       <w:r>
         <w:rPr>
           <w:sz w:val="32"/>
           <w:szCs w:val="32"/>
-        </w:rPr>
-        <w:t>confide</w:t>
-      </w:r>
-      <w:proofErr w:type="spellEnd"/>
-      <w:r>
-        <w:rPr>
-          <w:sz w:val="32"/>
-          <w:szCs w:val="32"/>
-        </w:rPr>
-        <w:t xml:space="preserve"> in, tease, </w:t>
-      </w:r>
-      <w:proofErr w:type="spellStart"/>
-      <w:r>
-        <w:rPr>
-          <w:sz w:val="32"/>
-          <w:szCs w:val="32"/>
-        </w:rPr>
-        <w:t>reproach</w:t>
-      </w:r>
-      <w:proofErr w:type="spellEnd"/>
-      <w:r>
-        <w:rPr>
-          <w:sz w:val="32"/>
-          <w:szCs w:val="32"/>
-        </w:rPr>
-        <w:t xml:space="preserve">, </w:t>
-      </w:r>
-      <w:proofErr w:type="spellStart"/>
-      <w:r>
-        <w:rPr>
-          <w:sz w:val="32"/>
-          <w:szCs w:val="32"/>
-        </w:rPr>
-        <w:t>rave</w:t>
-      </w:r>
-      <w:proofErr w:type="spellEnd"/>
-      <w:r>
-        <w:rPr>
-          <w:sz w:val="32"/>
-          <w:szCs w:val="32"/>
-        </w:rPr>
-        <w:t xml:space="preserve"> </w:t>
-      </w:r>
-      <w:proofErr w:type="spellStart"/>
-      <w:r>
-        <w:rPr>
-          <w:sz w:val="32"/>
-          <w:szCs w:val="32"/>
-        </w:rPr>
-        <w:t>about</w:t>
-      </w:r>
-      <w:proofErr w:type="spellEnd"/>
-      <w:r>
-        <w:rPr>
-          <w:sz w:val="32"/>
-          <w:szCs w:val="32"/>
-        </w:rPr>
-        <w:t xml:space="preserve">, </w:t>
-      </w:r>
-      <w:proofErr w:type="spellStart"/>
-      <w:r>
-        <w:rPr>
-          <w:sz w:val="32"/>
-          <w:szCs w:val="32"/>
-        </w:rPr>
-        <w:t>sugarcoat</w:t>
-      </w:r>
-      <w:proofErr w:type="spellEnd"/>
-      <w:r>
-        <w:rPr>
-          <w:sz w:val="32"/>
-          <w:szCs w:val="32"/>
-        </w:rPr>
-        <w:t xml:space="preserve">, </w:t>
-      </w:r>
-      <w:proofErr w:type="spellStart"/>
-      <w:r>
-        <w:rPr>
-          <w:sz w:val="32"/>
-          <w:szCs w:val="32"/>
-        </w:rPr>
-        <w:t>find</w:t>
-      </w:r>
-      <w:proofErr w:type="spellEnd"/>
-      <w:r>
-        <w:rPr>
-          <w:sz w:val="32"/>
-          <w:szCs w:val="32"/>
-        </w:rPr>
-        <w:t xml:space="preserve"> </w:t>
-      </w:r>
-      <w:proofErr w:type="spellStart"/>
-      <w:r>
-        <w:rPr>
-          <w:sz w:val="32"/>
-          <w:szCs w:val="32"/>
-        </w:rPr>
-        <w:t>fault</w:t>
-      </w:r>
-      <w:proofErr w:type="spellEnd"/>
-      <w:r>
-        <w:rPr>
-          <w:sz w:val="32"/>
-          <w:szCs w:val="32"/>
-        </w:rPr>
-        <w:t xml:space="preserve"> with </w:t>
-      </w:r>
-      <w:proofErr w:type="spellStart"/>
-      <w:r>
-        <w:rPr>
-          <w:sz w:val="32"/>
-          <w:szCs w:val="32"/>
+          <w:lang w:val="en-US"/>
         </w:rPr>
         <w:t>sb</w:t>
       </w:r>
@@ -324,94 +97,16 @@
         <w:rPr>
           <w:sz w:val="32"/>
           <w:szCs w:val="32"/>
-        </w:rPr>
-        <w:t xml:space="preserve">, </w:t>
+          <w:lang w:val="en-US"/>
+        </w:rPr>
+        <w:t xml:space="preserve">, allege , outshout, digress, waffle on sth, </w:t>
       </w:r>
       <w:proofErr w:type="spellStart"/>
       <w:r>
         <w:rPr>
           <w:sz w:val="32"/>
           <w:szCs w:val="32"/>
-        </w:rPr>
-        <w:t>allege</w:t>
-      </w:r>
-      <w:proofErr w:type="spellEnd"/>
-      <w:r>
-        <w:rPr>
-          <w:sz w:val="32"/>
-          <w:szCs w:val="32"/>
-        </w:rPr>
-        <w:t xml:space="preserve"> , </w:t>
-      </w:r>
-      <w:proofErr w:type="spellStart"/>
-      <w:r>
-        <w:rPr>
-          <w:sz w:val="32"/>
-          <w:szCs w:val="32"/>
-        </w:rPr>
-        <w:t>outshout</w:t>
-      </w:r>
-      <w:proofErr w:type="spellEnd"/>
-      <w:r>
-        <w:rPr>
-          <w:sz w:val="32"/>
-          <w:szCs w:val="32"/>
-        </w:rPr>
-        <w:t xml:space="preserve">, </w:t>
-      </w:r>
-      <w:proofErr w:type="spellStart"/>
-      <w:r>
-        <w:rPr>
-          <w:sz w:val="32"/>
-          <w:szCs w:val="32"/>
-        </w:rPr>
-        <w:t>digress</w:t>
-      </w:r>
-      <w:proofErr w:type="spellEnd"/>
-      <w:r>
-        <w:rPr>
-          <w:sz w:val="32"/>
-          <w:szCs w:val="32"/>
-        </w:rPr>
-        <w:t xml:space="preserve">, </w:t>
-      </w:r>
-      <w:proofErr w:type="spellStart"/>
-      <w:r>
-        <w:rPr>
-          <w:sz w:val="32"/>
-          <w:szCs w:val="32"/>
-        </w:rPr>
-        <w:t>waffle</w:t>
-      </w:r>
-      <w:proofErr w:type="spellEnd"/>
-      <w:r>
-        <w:rPr>
-          <w:sz w:val="32"/>
-          <w:szCs w:val="32"/>
-        </w:rPr>
-        <w:t xml:space="preserve"> on </w:t>
-      </w:r>
-      <w:proofErr w:type="spellStart"/>
-      <w:r>
-        <w:rPr>
-          <w:sz w:val="32"/>
-          <w:szCs w:val="32"/>
-        </w:rPr>
-        <w:t>sth</w:t>
-      </w:r>
-      <w:proofErr w:type="spellEnd"/>
-      <w:r>
-        <w:rPr>
-          <w:sz w:val="32"/>
-          <w:szCs w:val="32"/>
-        </w:rPr>
-        <w:t xml:space="preserve">, </w:t>
-      </w:r>
-      <w:proofErr w:type="spellStart"/>
-      <w:r>
-        <w:rPr>
-          <w:sz w:val="32"/>
-          <w:szCs w:val="32"/>
+          <w:lang w:val="en-US"/>
         </w:rPr>
         <w:t>belabour</w:t>
       </w:r>
@@ -420,91 +115,18 @@
         <w:rPr>
           <w:sz w:val="32"/>
           <w:szCs w:val="32"/>
-        </w:rPr>
-        <w:t xml:space="preserve"> the </w:t>
-      </w:r>
-      <w:proofErr w:type="spellStart"/>
-      <w:r>
-        <w:rPr>
-          <w:sz w:val="32"/>
-          <w:szCs w:val="32"/>
-        </w:rPr>
-        <w:t>subject</w:t>
-      </w:r>
-      <w:proofErr w:type="spellEnd"/>
-      <w:r>
-        <w:rPr>
-          <w:sz w:val="32"/>
-          <w:szCs w:val="32"/>
-        </w:rPr>
-        <w:t>, nit –</w:t>
-      </w:r>
-      <w:proofErr w:type="spellStart"/>
-      <w:r>
-        <w:rPr>
-          <w:sz w:val="32"/>
-          <w:szCs w:val="32"/>
-        </w:rPr>
-        <w:t>pick</w:t>
-      </w:r>
-      <w:proofErr w:type="spellEnd"/>
-      <w:r>
-        <w:rPr>
-          <w:sz w:val="32"/>
-          <w:szCs w:val="32"/>
-        </w:rPr>
-        <w:t xml:space="preserve">, </w:t>
-      </w:r>
-      <w:proofErr w:type="spellStart"/>
-      <w:r>
-        <w:rPr>
-          <w:sz w:val="32"/>
-          <w:szCs w:val="32"/>
-        </w:rPr>
-        <w:t>smear</w:t>
-      </w:r>
-      <w:proofErr w:type="spellEnd"/>
-      <w:r>
-        <w:rPr>
-          <w:sz w:val="32"/>
-          <w:szCs w:val="32"/>
-        </w:rPr>
-        <w:t xml:space="preserve">, be </w:t>
-      </w:r>
-      <w:proofErr w:type="spellStart"/>
-      <w:r>
-        <w:rPr>
-          <w:sz w:val="32"/>
-          <w:szCs w:val="32"/>
-        </w:rPr>
-        <w:t>all</w:t>
-      </w:r>
-      <w:proofErr w:type="spellEnd"/>
-      <w:r>
-        <w:rPr>
-          <w:sz w:val="32"/>
-          <w:szCs w:val="32"/>
-        </w:rPr>
-        <w:t xml:space="preserve"> </w:t>
-      </w:r>
-      <w:proofErr w:type="spellStart"/>
-      <w:r>
-        <w:rPr>
-          <w:sz w:val="32"/>
-          <w:szCs w:val="32"/>
-        </w:rPr>
-        <w:t>ears</w:t>
-      </w:r>
-      <w:proofErr w:type="spellEnd"/>
-      <w:r>
-        <w:rPr>
-          <w:sz w:val="32"/>
-          <w:szCs w:val="32"/>
-        </w:rPr>
-        <w:t xml:space="preserve">, </w:t>
+          <w:lang w:val="en-US"/>
+        </w:rPr>
+        <w:t xml:space="preserve"> the subject, nit –pick, smear, be all ears, </w:t>
       </w:r>
     </w:p>
-    <w:p/>
+    <w:p>
+      <w:pPr>
+        <w:rPr>
+          <w:lang w:val="en-US"/>
+        </w:rPr>
+      </w:pPr>
+    </w:p>
     <w:tbl>
       <w:tblPr>
         <w:tblStyle w:val="Tabela-Siatka"/>
@@ -569,17 +191,178 @@
           <w:tcPr>
             <w:tcW w:w="4531" w:type="dxa"/>
           </w:tcPr>
+          <w:p>
+            <w:r>
+              <w:t>Flatter</w:t>
+            </w:r>
+          </w:p>
+          <w:p>
+            <w:proofErr w:type="spellStart"/>
+            <w:r>
+              <w:t>Rave</w:t>
+            </w:r>
+            <w:proofErr w:type="spellEnd"/>
+            <w:r>
+              <w:t xml:space="preserve"> </w:t>
+            </w:r>
+            <w:proofErr w:type="spellStart"/>
+            <w:r>
+              <w:t>about</w:t>
+            </w:r>
+            <w:proofErr w:type="spellEnd"/>
+          </w:p>
+          <w:p>
+            <w:proofErr w:type="spellStart"/>
+            <w:r>
+              <w:t>Sugarcoat</w:t>
+            </w:r>
+            <w:proofErr w:type="spellEnd"/>
+          </w:p>
+          <w:p>
+            <w:r>
+              <w:t xml:space="preserve">Be all </w:t>
+            </w:r>
+            <w:proofErr w:type="spellStart"/>
+            <w:r>
+              <w:t>ears</w:t>
+            </w:r>
+            <w:proofErr w:type="spellEnd"/>
+          </w:p>
           <w:p/>
         </w:tc>
         <w:tc>
           <w:tcPr>
             <w:tcW w:w="4531" w:type="dxa"/>
           </w:tcPr>
-          <w:p/>
+          <w:p>
+            <w:pPr>
+              <w:rPr>
+                <w:lang w:val="en-US"/>
+              </w:rPr>
+            </w:pPr>
+            <w:r>
+              <w:rPr>
+                <w:lang w:val="en-US"/>
+              </w:rPr>
+              <w:t>Tease</w:t>
+            </w:r>
+          </w:p>
+          <w:p>
+            <w:pPr>
+              <w:rPr>
+                <w:lang w:val="en-US"/>
+              </w:rPr>
+            </w:pPr>
+            <w:r>
+              <w:rPr>
+                <w:lang w:val="en-US"/>
+              </w:rPr>
+              <w:t>Reproach</w:t>
+            </w:r>
+          </w:p>
+          <w:p>
+            <w:pPr>
+              <w:rPr>
+                <w:lang w:val="en-US"/>
+              </w:rPr>
+            </w:pPr>
+            <w:r>
+              <w:rPr>
+                <w:lang w:val="en-US"/>
+              </w:rPr>
+              <w:t xml:space="preserve">Find fault with </w:t>
+            </w:r>
+            <w:proofErr w:type="spellStart"/>
+            <w:r>
+              <w:rPr>
+                <w:lang w:val="en-US"/>
+              </w:rPr>
+              <w:t>sb</w:t>
+            </w:r>
+            <w:proofErr w:type="spellEnd"/>
+          </w:p>
+          <w:p>
+            <w:pPr>
+              <w:rPr>
+                <w:lang w:val="en-US"/>
+              </w:rPr>
+            </w:pPr>
+            <w:r>
+              <w:rPr>
+                <w:lang w:val="en-US"/>
+              </w:rPr>
+              <w:t>Outshout</w:t>
+            </w:r>
+          </w:p>
+          <w:p>
+            <w:pPr>
+              <w:rPr>
+                <w:lang w:val="en-US"/>
+              </w:rPr>
+            </w:pPr>
+            <w:r>
+              <w:rPr>
+                <w:lang w:val="en-US"/>
+              </w:rPr>
+              <w:t>Waffle on sth</w:t>
+            </w:r>
+          </w:p>
+          <w:p>
+            <w:pPr>
+              <w:rPr>
+                <w:lang w:val="en-US"/>
+              </w:rPr>
+            </w:pPr>
+            <w:r>
+              <w:rPr>
+                <w:lang w:val="en-US"/>
+              </w:rPr>
+              <w:t>Belabor the subject</w:t>
+            </w:r>
+          </w:p>
+          <w:p>
+            <w:pPr>
+              <w:rPr>
+                <w:lang w:val="en-US"/>
+              </w:rPr>
+            </w:pPr>
+            <w:r>
+              <w:rPr>
+                <w:lang w:val="en-US"/>
+              </w:rPr>
+              <w:t>Nit-pick</w:t>
+            </w:r>
+          </w:p>
+          <w:p>
+            <w:pPr>
+              <w:rPr>
+                <w:lang w:val="en-US"/>
+              </w:rPr>
+            </w:pPr>
+            <w:r>
+              <w:rPr>
+                <w:lang w:val="en-US"/>
+              </w:rPr>
+              <w:t>Smear</w:t>
+            </w:r>
+          </w:p>
+          <w:p>
+            <w:pPr>
+              <w:rPr>
+                <w:lang w:val="en-US"/>
+              </w:rPr>
+            </w:pPr>
+          </w:p>
         </w:tc>
       </w:tr>
     </w:tbl>
-    <w:p/>
+    <w:p>
+      <w:pPr>
+        <w:rPr>
+          <w:lang w:val="en-US"/>
+        </w:rPr>
+      </w:pPr>
+    </w:p>
     <w:sectPr>
       <w:pgSz w:w="11906" w:h="16838"/>
       <w:pgMar w:top="1417" w:right="1417" w:bottom="1417" w:left="1417" w:header="708" w:footer="708" w:gutter="0"/>

</xml_diff>